<commit_message>
wrote docx bullet list, map now selected my level mod 3
</commit_message>
<xml_diff>
--- a/Week6ProjectChanges-Dew-McMahon.docx
+++ b/Week6ProjectChanges-Dew-McMahon.docx
@@ -30,8 +30,126 @@
     <w:p/>
     <w:p>
       <w:r>
-        <w:t>Changes:</w:t>
-      </w:r>
+        <w:t>Changes</w:t>
+      </w:r>
+      <w:r>
+        <w:t xml:space="preserve"> We Made</w:t>
+      </w:r>
+      <w:r>
+        <w:t>:</w:t>
+      </w:r>
+    </w:p>
+    <w:p>
+      <w:pPr>
+        <w:pStyle w:val="ListParagraph"/>
+        <w:numPr>
+          <w:ilvl w:val="0"/>
+          <w:numId w:val="1"/>
+        </w:numPr>
+      </w:pPr>
+      <w:r>
+        <w:t>Changed point value of the pellets to y = 5x + 5, where x = level</w:t>
+      </w:r>
+      <w:r>
+        <w:t xml:space="preserve"> number</w:t>
+      </w:r>
+      <w:r>
+        <w:t xml:space="preserve"> and y = pellet points.</w:t>
+      </w:r>
+    </w:p>
+    <w:p>
+      <w:pPr>
+        <w:pStyle w:val="ListParagraph"/>
+        <w:numPr>
+          <w:ilvl w:val="0"/>
+          <w:numId w:val="1"/>
+        </w:numPr>
+      </w:pPr>
+      <w:r>
+        <w:t>Ghosts’ colors were changed to different shades using MS Paint 3D to keep transparent backgrounds.</w:t>
+      </w:r>
+    </w:p>
+    <w:p>
+      <w:pPr>
+        <w:pStyle w:val="ListParagraph"/>
+        <w:numPr>
+          <w:ilvl w:val="0"/>
+          <w:numId w:val="1"/>
+        </w:numPr>
+      </w:pPr>
+      <w:r>
+        <w:t xml:space="preserve">Another ghost, Pinky, was added to the game. </w:t>
+      </w:r>
+    </w:p>
+    <w:p>
+      <w:pPr>
+        <w:pStyle w:val="ListParagraph"/>
+        <w:numPr>
+          <w:ilvl w:val="0"/>
+          <w:numId w:val="1"/>
+        </w:numPr>
+      </w:pPr>
+      <w:r>
+        <w:t>A sound effect is played when Pacman loses a life.</w:t>
+      </w:r>
+    </w:p>
+    <w:p>
+      <w:pPr>
+        <w:pStyle w:val="ListParagraph"/>
+        <w:numPr>
+          <w:ilvl w:val="0"/>
+          <w:numId w:val="1"/>
+        </w:numPr>
+      </w:pPr>
+      <w:r>
+        <w:t>When Pacman dies, the game is effectively “paused” for a moment, Pacman is moved back to the starting position, and Pacman and all ghosts are redrawn</w:t>
+      </w:r>
+      <w:r>
+        <w:t>, which causes them to blink</w:t>
+      </w:r>
+      <w:r>
+        <w:t xml:space="preserve">.  This in combination with the sound makes it obvious to the user what has just happened without being overly disruptive.  </w:t>
+      </w:r>
+    </w:p>
+    <w:p>
+      <w:pPr>
+        <w:pStyle w:val="ListParagraph"/>
+        <w:numPr>
+          <w:ilvl w:val="0"/>
+          <w:numId w:val="1"/>
+        </w:numPr>
+      </w:pPr>
+      <w:r>
+        <w:t>Another level was created and added to the game.  Game cycles between levels using modular arithmetic</w:t>
+      </w:r>
+      <w:r>
+        <w:t xml:space="preserve"> based on current level number.  </w:t>
+      </w:r>
+    </w:p>
+    <w:p>
+      <w:pPr>
+        <w:pStyle w:val="ListParagraph"/>
+        <w:numPr>
+          <w:ilvl w:val="0"/>
+          <w:numId w:val="1"/>
+        </w:numPr>
+      </w:pPr>
+      <w:proofErr w:type="spellStart"/>
+      <w:r>
+        <w:t>Github</w:t>
+      </w:r>
+      <w:proofErr w:type="spellEnd"/>
+      <w:r>
+        <w:t xml:space="preserve"> accounts were created to use for this project, and a repo was created for the code: </w:t>
+      </w:r>
+      <w:hyperlink r:id="rId5" w:history="1">
+        <w:r>
+          <w:rPr>
+            <w:rStyle w:val="Hyperlink"/>
+          </w:rPr>
+          <w:t>https://github.com/jmSPSCC/CIS269week6Proj</w:t>
+        </w:r>
+      </w:hyperlink>
       <w:bookmarkStart w:id="0" w:name="_GoBack"/>
       <w:bookmarkEnd w:id="0"/>
     </w:p>
@@ -43,6 +161,126 @@
     </w:sectPr>
   </w:body>
 </w:document>
+</file>
+
+<file path=word/numbering.xml><?xml version="1.0" encoding="utf-8"?>
+<w:numbering xmlns:wpc="http://schemas.microsoft.com/office/word/2010/wordprocessingCanvas" xmlns:cx="http://schemas.microsoft.com/office/drawing/2014/chartex" xmlns:cx1="http://schemas.microsoft.com/office/drawing/2015/9/8/chartex" xmlns:cx2="http://schemas.microsoft.com/office/drawing/2015/10/21/chartex" xmlns:cx3="http://schemas.microsoft.com/office/drawing/2016/5/9/chartex" xmlns:cx4="http://schemas.microsoft.com/office/drawing/2016/5/10/chartex" xmlns:cx5="http://schemas.microsoft.com/office/drawing/2016/5/11/chartex" xmlns:cx6="http://schemas.microsoft.com/office/drawing/2016/5/12/chartex" xmlns:cx7="http://schemas.microsoft.com/office/drawing/2016/5/13/chartex" xmlns:cx8="http://schemas.microsoft.com/office/drawing/2016/5/14/chartex" xmlns:mc="http://schemas.openxmlformats.org/markup-compatibility/2006" xmlns:aink="http://schemas.microsoft.com/office/drawing/2016/ink" xmlns:am3d="http://schemas.microsoft.com/office/drawing/2017/model3d" xmlns:o="urn:schemas-microsoft-com:office:office" xmlns:r="http://schemas.openxmlformats.org/officeDocument/2006/relationships" xmlns:m="http://schemas.openxmlformats.org/officeDocument/2006/math" xmlns:v="urn:schemas-microsoft-com:vml" xmlns:wp14="http://schemas.microsoft.com/office/word/2010/wordprocessingDrawing" xmlns:wp="http://schemas.openxmlformats.org/drawingml/2006/wordprocessingDrawing" xmlns:w10="urn:schemas-microsoft-com:office:word" xmlns:w="http://schemas.openxmlformats.org/wordprocessingml/2006/main" xmlns:w14="http://schemas.microsoft.com/office/word/2010/wordml" xmlns:w15="http://schemas.microsoft.com/office/word/2012/wordml" xmlns:w16cid="http://schemas.microsoft.com/office/word/2016/wordml/cid" xmlns:w16se="http://schemas.microsoft.com/office/word/2015/wordml/symex" xmlns:wpg="http://schemas.microsoft.com/office/word/2010/wordprocessingGroup" xmlns:wpi="http://schemas.microsoft.com/office/word/2010/wordprocessingInk" xmlns:wne="http://schemas.microsoft.com/office/word/2006/wordml" xmlns:wps="http://schemas.microsoft.com/office/word/2010/wordprocessingShape" mc:Ignorable="w14 w15 w16se w16cid wp14">
+  <w:abstractNum w:abstractNumId="0" w15:restartNumberingAfterBreak="0">
+    <w:nsid w:val="48023DBA"/>
+    <w:multiLevelType w:val="hybridMultilevel"/>
+    <w:tmpl w:val="0928A0B8"/>
+    <w:lvl w:ilvl="0" w:tplc="01E04E02">
+      <w:numFmt w:val="bullet"/>
+      <w:lvlText w:val=""/>
+      <w:lvlJc w:val="left"/>
+      <w:pPr>
+        <w:ind w:left="1080" w:hanging="360"/>
+      </w:pPr>
+      <w:rPr>
+        <w:rFonts w:ascii="Symbol" w:eastAsiaTheme="minorHAnsi" w:hAnsi="Symbol" w:cstheme="minorBidi" w:hint="default"/>
+      </w:rPr>
+    </w:lvl>
+    <w:lvl w:ilvl="1" w:tplc="04090003" w:tentative="1">
+      <w:start w:val="1"/>
+      <w:numFmt w:val="bullet"/>
+      <w:lvlText w:val="o"/>
+      <w:lvlJc w:val="left"/>
+      <w:pPr>
+        <w:ind w:left="1800" w:hanging="360"/>
+      </w:pPr>
+      <w:rPr>
+        <w:rFonts w:ascii="Courier New" w:hAnsi="Courier New" w:cs="Courier New" w:hint="default"/>
+      </w:rPr>
+    </w:lvl>
+    <w:lvl w:ilvl="2" w:tplc="04090005" w:tentative="1">
+      <w:start w:val="1"/>
+      <w:numFmt w:val="bullet"/>
+      <w:lvlText w:val=""/>
+      <w:lvlJc w:val="left"/>
+      <w:pPr>
+        <w:ind w:left="2520" w:hanging="360"/>
+      </w:pPr>
+      <w:rPr>
+        <w:rFonts w:ascii="Wingdings" w:hAnsi="Wingdings" w:hint="default"/>
+      </w:rPr>
+    </w:lvl>
+    <w:lvl w:ilvl="3" w:tplc="04090001" w:tentative="1">
+      <w:start w:val="1"/>
+      <w:numFmt w:val="bullet"/>
+      <w:lvlText w:val=""/>
+      <w:lvlJc w:val="left"/>
+      <w:pPr>
+        <w:ind w:left="3240" w:hanging="360"/>
+      </w:pPr>
+      <w:rPr>
+        <w:rFonts w:ascii="Symbol" w:hAnsi="Symbol" w:hint="default"/>
+      </w:rPr>
+    </w:lvl>
+    <w:lvl w:ilvl="4" w:tplc="04090003" w:tentative="1">
+      <w:start w:val="1"/>
+      <w:numFmt w:val="bullet"/>
+      <w:lvlText w:val="o"/>
+      <w:lvlJc w:val="left"/>
+      <w:pPr>
+        <w:ind w:left="3960" w:hanging="360"/>
+      </w:pPr>
+      <w:rPr>
+        <w:rFonts w:ascii="Courier New" w:hAnsi="Courier New" w:cs="Courier New" w:hint="default"/>
+      </w:rPr>
+    </w:lvl>
+    <w:lvl w:ilvl="5" w:tplc="04090005" w:tentative="1">
+      <w:start w:val="1"/>
+      <w:numFmt w:val="bullet"/>
+      <w:lvlText w:val=""/>
+      <w:lvlJc w:val="left"/>
+      <w:pPr>
+        <w:ind w:left="4680" w:hanging="360"/>
+      </w:pPr>
+      <w:rPr>
+        <w:rFonts w:ascii="Wingdings" w:hAnsi="Wingdings" w:hint="default"/>
+      </w:rPr>
+    </w:lvl>
+    <w:lvl w:ilvl="6" w:tplc="04090001" w:tentative="1">
+      <w:start w:val="1"/>
+      <w:numFmt w:val="bullet"/>
+      <w:lvlText w:val=""/>
+      <w:lvlJc w:val="left"/>
+      <w:pPr>
+        <w:ind w:left="5400" w:hanging="360"/>
+      </w:pPr>
+      <w:rPr>
+        <w:rFonts w:ascii="Symbol" w:hAnsi="Symbol" w:hint="default"/>
+      </w:rPr>
+    </w:lvl>
+    <w:lvl w:ilvl="7" w:tplc="04090003" w:tentative="1">
+      <w:start w:val="1"/>
+      <w:numFmt w:val="bullet"/>
+      <w:lvlText w:val="o"/>
+      <w:lvlJc w:val="left"/>
+      <w:pPr>
+        <w:ind w:left="6120" w:hanging="360"/>
+      </w:pPr>
+      <w:rPr>
+        <w:rFonts w:ascii="Courier New" w:hAnsi="Courier New" w:cs="Courier New" w:hint="default"/>
+      </w:rPr>
+    </w:lvl>
+    <w:lvl w:ilvl="8" w:tplc="04090005" w:tentative="1">
+      <w:start w:val="1"/>
+      <w:numFmt w:val="bullet"/>
+      <w:lvlText w:val=""/>
+      <w:lvlJc w:val="left"/>
+      <w:pPr>
+        <w:ind w:left="6840" w:hanging="360"/>
+      </w:pPr>
+      <w:rPr>
+        <w:rFonts w:ascii="Wingdings" w:hAnsi="Wingdings" w:hint="default"/>
+      </w:rPr>
+    </w:lvl>
+  </w:abstractNum>
+  <w:num w:numId="1">
+    <w:abstractNumId w:val="0"/>
+  </w:num>
+</w:numbering>
 </file>
 
 <file path=word/styles.xml><?xml version="1.0" encoding="utf-8"?>
@@ -470,6 +708,40 @@
     <w:semiHidden/>
     <w:unhideWhenUsed/>
   </w:style>
+  <w:style w:type="paragraph" w:styleId="ListParagraph">
+    <w:name w:val="List Paragraph"/>
+    <w:basedOn w:val="Normal"/>
+    <w:uiPriority w:val="34"/>
+    <w:qFormat/>
+    <w:rsid w:val="0071497D"/>
+    <w:pPr>
+      <w:ind w:left="720"/>
+      <w:contextualSpacing/>
+    </w:pPr>
+  </w:style>
+  <w:style w:type="character" w:styleId="Hyperlink">
+    <w:name w:val="Hyperlink"/>
+    <w:basedOn w:val="DefaultParagraphFont"/>
+    <w:uiPriority w:val="99"/>
+    <w:unhideWhenUsed/>
+    <w:rsid w:val="007964DD"/>
+    <w:rPr>
+      <w:color w:val="0563C1" w:themeColor="hyperlink"/>
+      <w:u w:val="single"/>
+    </w:rPr>
+  </w:style>
+  <w:style w:type="character" w:styleId="UnresolvedMention">
+    <w:name w:val="Unresolved Mention"/>
+    <w:basedOn w:val="DefaultParagraphFont"/>
+    <w:uiPriority w:val="99"/>
+    <w:semiHidden/>
+    <w:unhideWhenUsed/>
+    <w:rsid w:val="007964DD"/>
+    <w:rPr>
+      <w:color w:val="808080"/>
+      <w:shd w:val="clear" w:color="auto" w:fill="E6E6E6"/>
+    </w:rPr>
+  </w:style>
 </w:styles>
 </file>
 

</xml_diff>

<commit_message>
finished, created zip to turn in
</commit_message>
<xml_diff>
--- a/Week6ProjectChanges-Dew-McMahon.docx
+++ b/Week6ProjectChanges-Dew-McMahon.docx
@@ -150,6 +150,18 @@
           <w:t>https://github.com/jmSPSCC/CIS269week6Proj</w:t>
         </w:r>
       </w:hyperlink>
+      <w:r>
+        <w:t>.  Both</w:t>
+      </w:r>
+      <w:r>
+        <w:t xml:space="preserve"> the</w:t>
+      </w:r>
+      <w:r>
+        <w:t xml:space="preserve"> command line and the Team Explorer GUI built into Visual Studio were used for this</w:t>
+      </w:r>
+      <w:r>
+        <w:t xml:space="preserve"> in order to get more experience with both. </w:t>
+      </w:r>
       <w:bookmarkStart w:id="0" w:name="_GoBack"/>
       <w:bookmarkEnd w:id="0"/>
     </w:p>

</xml_diff>